<commit_message>
scrum report 95% complete, updates for time spent needed
</commit_message>
<xml_diff>
--- a/Documents/ScrumReports/ms3-scrum-reportgroup5.docx
+++ b/Documents/ScrumReports/ms3-scrum-reportgroup5.docx
@@ -110,13 +110,8 @@
               <w:t>Tae Yong</w:t>
             </w:r>
             <w:r>
-              <w:t xml:space="preserve"> </w:t>
-            </w:r>
-            <w:proofErr w:type="spellStart"/>
-            <w:r>
-              <w:t>Eom</w:t>
-            </w:r>
-            <w:proofErr w:type="spellEnd"/>
+              <w:t xml:space="preserve"> Eom</w:t>
+            </w:r>
           </w:p>
         </w:tc>
         <w:tc>
@@ -139,11 +134,9 @@
             <w:r>
               <w:t xml:space="preserve">3.Azad </w:t>
             </w:r>
-            <w:proofErr w:type="spellStart"/>
             <w:r>
               <w:t>Zeynalov</w:t>
             </w:r>
-            <w:proofErr w:type="spellEnd"/>
           </w:p>
         </w:tc>
         <w:tc>
@@ -169,23 +162,7 @@
     </w:p>
     <w:p>
       <w:r>
-        <w:t xml:space="preserve">In this milestone you will create issues to design the functions, design all of the functions you need to complete the project and store the specifications in the repository. As soon as the specifications start to be produced, you can start to design the </w:t>
-      </w:r>
-      <w:proofErr w:type="spellStart"/>
-      <w:r>
-        <w:t>blackbox</w:t>
-      </w:r>
-      <w:proofErr w:type="spellEnd"/>
-      <w:r>
-        <w:t xml:space="preserve"> tests (what they test, how to perform them and test data). Once tests are written, they can be implemented and added to the repository and any team members not otherwise busy can start to implement the functions. You will also build a function-test matrix that shows the </w:t>
-      </w:r>
-      <w:proofErr w:type="spellStart"/>
-      <w:r>
-        <w:t>blackbox</w:t>
-      </w:r>
-      <w:proofErr w:type="spellEnd"/>
-      <w:r>
-        <w:t xml:space="preserve"> tests for each function. This will be maintained through the testing cycle as new tests are added.</w:t>
+        <w:t>In this milestone you will create issues to design the functions, design all of the functions you need to complete the project and store the specifications in the repository. As soon as the specifications start to be produced, you can start to design the blackbox tests (what they test, how to perform them and test data). Once tests are written, they can be implemented and added to the repository and any team members not otherwise busy can start to implement the functions. You will also build a function-test matrix that shows the blackbox tests for each function. This will be maintained through the testing cycle as new tests are added.</w:t>
       </w:r>
     </w:p>
     <w:p>
@@ -289,15 +266,7 @@
         </w:numPr>
       </w:pPr>
       <w:r>
-        <w:t xml:space="preserve">A set of </w:t>
-      </w:r>
-      <w:proofErr w:type="spellStart"/>
-      <w:r>
-        <w:t>blackbox</w:t>
-      </w:r>
-      <w:proofErr w:type="spellEnd"/>
-      <w:r>
-        <w:t xml:space="preserve"> tests as test documents with test data for the functions.</w:t>
+        <w:t>A set of blackbox tests as test documents with test data for the functions.</w:t>
       </w:r>
     </w:p>
     <w:p>
@@ -309,15 +278,7 @@
         </w:numPr>
       </w:pPr>
       <w:r>
-        <w:t xml:space="preserve">Start writing </w:t>
-      </w:r>
-      <w:proofErr w:type="spellStart"/>
-      <w:r>
-        <w:t>blackbox</w:t>
-      </w:r>
-      <w:proofErr w:type="spellEnd"/>
-      <w:r>
-        <w:t xml:space="preserve"> test code and store in repository.</w:t>
+        <w:t>Start writing blackbox test code and store in repository.</w:t>
       </w:r>
       <w:r>
         <w:t xml:space="preserve"> (at least 1 required)</w:t>
@@ -921,6 +882,15 @@
                 <w:szCs w:val="28"/>
               </w:rPr>
             </w:pPr>
+            <w:r>
+              <w:rPr>
+                <w:b/>
+                <w:bCs/>
+                <w:sz w:val="28"/>
+                <w:szCs w:val="28"/>
+              </w:rPr>
+              <w:t>No</w:t>
+            </w:r>
           </w:p>
         </w:tc>
       </w:tr>
@@ -971,6 +941,15 @@
               </w:rPr>
               <w:t>Reflection</w:t>
             </w:r>
+            <w:r>
+              <w:rPr>
+                <w:b/>
+                <w:bCs/>
+                <w:sz w:val="28"/>
+                <w:szCs w:val="28"/>
+              </w:rPr>
+              <w:t>, scrum</w:t>
+            </w:r>
           </w:p>
         </w:tc>
         <w:tc>
@@ -986,6 +965,15 @@
                 <w:szCs w:val="28"/>
               </w:rPr>
             </w:pPr>
+            <w:r>
+              <w:rPr>
+                <w:b/>
+                <w:bCs/>
+                <w:sz w:val="28"/>
+                <w:szCs w:val="28"/>
+              </w:rPr>
+              <w:t>No</w:t>
+            </w:r>
           </w:p>
         </w:tc>
       </w:tr>
@@ -1051,6 +1039,15 @@
                 <w:szCs w:val="28"/>
               </w:rPr>
             </w:pPr>
+            <w:r>
+              <w:rPr>
+                <w:b/>
+                <w:bCs/>
+                <w:sz w:val="28"/>
+                <w:szCs w:val="28"/>
+              </w:rPr>
+              <w:t>No</w:t>
+            </w:r>
           </w:p>
         </w:tc>
       </w:tr>
@@ -1101,6 +1098,15 @@
               </w:rPr>
               <w:t>Scrum</w:t>
             </w:r>
+            <w:r>
+              <w:rPr>
+                <w:b/>
+                <w:bCs/>
+                <w:sz w:val="28"/>
+                <w:szCs w:val="28"/>
+              </w:rPr>
+              <w:t>, Function Specs</w:t>
+            </w:r>
           </w:p>
         </w:tc>
         <w:tc>
@@ -1116,6 +1122,15 @@
                 <w:szCs w:val="28"/>
               </w:rPr>
             </w:pPr>
+            <w:r>
+              <w:rPr>
+                <w:b/>
+                <w:bCs/>
+                <w:sz w:val="28"/>
+                <w:szCs w:val="28"/>
+              </w:rPr>
+              <w:t>No</w:t>
+            </w:r>
           </w:p>
         </w:tc>
       </w:tr>
@@ -1859,6 +1874,15 @@
                 <w:szCs w:val="28"/>
               </w:rPr>
             </w:pPr>
+            <w:r>
+              <w:rPr>
+                <w:b/>
+                <w:bCs/>
+                <w:sz w:val="28"/>
+                <w:szCs w:val="28"/>
+              </w:rPr>
+              <w:t>Efficient Group collaboration</w:t>
+            </w:r>
           </w:p>
         </w:tc>
       </w:tr>
@@ -1928,6 +1952,15 @@
                 <w:szCs w:val="28"/>
               </w:rPr>
             </w:pPr>
+            <w:r>
+              <w:rPr>
+                <w:b/>
+                <w:bCs/>
+                <w:sz w:val="28"/>
+                <w:szCs w:val="28"/>
+              </w:rPr>
+              <w:t>Efficient Group collaboration</w:t>
+            </w:r>
           </w:p>
         </w:tc>
       </w:tr>
@@ -1949,6 +1982,15 @@
                 <w:szCs w:val="28"/>
               </w:rPr>
             </w:pPr>
+            <w:r>
+              <w:rPr>
+                <w:b w:val="0"/>
+                <w:bCs w:val="0"/>
+                <w:sz w:val="28"/>
+                <w:szCs w:val="28"/>
+              </w:rPr>
+              <w:t>Dividing Tasks to each members</w:t>
+            </w:r>
           </w:p>
         </w:tc>
         <w:tc>
@@ -1965,6 +2007,15 @@
                 <w:szCs w:val="28"/>
               </w:rPr>
             </w:pPr>
+            <w:r>
+              <w:rPr>
+                <w:b/>
+                <w:bCs/>
+                <w:sz w:val="28"/>
+                <w:szCs w:val="28"/>
+              </w:rPr>
+              <w:t>Each member volunteers and takes on the task that they are most skilled at as well as offering help when needed</w:t>
+            </w:r>
           </w:p>
         </w:tc>
         <w:tc>
@@ -1981,6 +2032,15 @@
                 <w:szCs w:val="28"/>
               </w:rPr>
             </w:pPr>
+            <w:r>
+              <w:rPr>
+                <w:b/>
+                <w:bCs/>
+                <w:sz w:val="28"/>
+                <w:szCs w:val="28"/>
+              </w:rPr>
+              <w:t>Efficient Group collaboration</w:t>
+            </w:r>
           </w:p>
         </w:tc>
       </w:tr>
@@ -2296,7 +2356,11 @@
             <w:cnfStyle w:val="001000000000" w:firstRow="0" w:lastRow="0" w:firstColumn="1" w:lastColumn="0" w:oddVBand="0" w:evenVBand="0" w:oddHBand="0" w:evenHBand="0" w:firstRowFirstColumn="0" w:firstRowLastColumn="0" w:lastRowFirstColumn="0" w:lastRowLastColumn="0"/>
             <w:tcW w:w="2875" w:type="dxa"/>
           </w:tcPr>
-          <w:p/>
+          <w:p>
+            <w:r>
+              <w:t>Function Implementation – Julia &amp; Taeyong</w:t>
+            </w:r>
+          </w:p>
         </w:tc>
         <w:tc>
           <w:tcPr>
@@ -2306,6 +2370,15 @@
             <w:pPr>
               <w:cnfStyle w:val="000000100000" w:firstRow="0" w:lastRow="0" w:firstColumn="0" w:lastColumn="0" w:oddVBand="0" w:evenVBand="0" w:oddHBand="1" w:evenHBand="0" w:firstRowFirstColumn="0" w:firstRowLastColumn="0" w:lastRowFirstColumn="0" w:lastRowLastColumn="0"/>
             </w:pPr>
+            <w:r>
+              <w:t xml:space="preserve">Julia and Taeyong focuses together on completing the implementation of the functions created from MS3. They will add additional functions as needed. These prevents overlap and </w:t>
+            </w:r>
+            <w:r>
+              <w:t>allows for more efficient completion of Milestone 3.</w:t>
+            </w:r>
+            <w:r>
+              <w:t xml:space="preserve"> Other member’s input will be provided as requested.</w:t>
+            </w:r>
           </w:p>
         </w:tc>
       </w:tr>
@@ -2315,7 +2388,17 @@
             <w:cnfStyle w:val="001000000000" w:firstRow="0" w:lastRow="0" w:firstColumn="1" w:lastColumn="0" w:oddVBand="0" w:evenVBand="0" w:oddHBand="0" w:evenHBand="0" w:firstRowFirstColumn="0" w:firstRowLastColumn="0" w:lastRowFirstColumn="0" w:lastRowLastColumn="0"/>
             <w:tcW w:w="2875" w:type="dxa"/>
           </w:tcPr>
-          <w:p/>
+          <w:p>
+            <w:r>
+              <w:t xml:space="preserve">Audrey </w:t>
+            </w:r>
+            <w:r>
+              <w:t>-</w:t>
+            </w:r>
+            <w:r>
+              <w:t xml:space="preserve"> function specs, overseeing git structure maintenance &amp; final checker of every entry before submission</w:t>
+            </w:r>
+          </w:p>
         </w:tc>
         <w:tc>
           <w:tcPr>
@@ -2325,6 +2408,15 @@
             <w:pPr>
               <w:cnfStyle w:val="000000000000" w:firstRow="0" w:lastRow="0" w:firstColumn="0" w:lastColumn="0" w:oddVBand="0" w:evenVBand="0" w:oddHBand="0" w:evenHBand="0" w:firstRowFirstColumn="0" w:firstRowLastColumn="0" w:lastRowFirstColumn="0" w:lastRowLastColumn="0"/>
             </w:pPr>
+            <w:r>
+              <w:t xml:space="preserve">As the team leader, Audrey focuses on the administration aspects as well as </w:t>
+            </w:r>
+            <w:r>
+              <w:t>completing tasks not already delegated to other team members. Since Audrey has been focusing on the same priorities as previous milestones, she will be most efficient for this task.</w:t>
+            </w:r>
+            <w:r>
+              <w:t xml:space="preserve"> She will delegate and ask for clarification from team members as needed.</w:t>
+            </w:r>
           </w:p>
         </w:tc>
       </w:tr>
@@ -2337,7 +2429,11 @@
             <w:cnfStyle w:val="001000000000" w:firstRow="0" w:lastRow="0" w:firstColumn="1" w:lastColumn="0" w:oddVBand="0" w:evenVBand="0" w:oddHBand="0" w:evenHBand="0" w:firstRowFirstColumn="0" w:firstRowLastColumn="0" w:lastRowFirstColumn="0" w:lastRowLastColumn="0"/>
             <w:tcW w:w="2875" w:type="dxa"/>
           </w:tcPr>
-          <w:p/>
+          <w:p>
+            <w:r>
+              <w:t>Julia – Reflection &amp; Scrum</w:t>
+            </w:r>
+          </w:p>
         </w:tc>
         <w:tc>
           <w:tcPr>
@@ -2347,6 +2443,9 @@
             <w:pPr>
               <w:cnfStyle w:val="000000100000" w:firstRow="0" w:lastRow="0" w:firstColumn="0" w:lastColumn="0" w:oddVBand="0" w:evenVBand="0" w:oddHBand="1" w:evenHBand="0" w:firstRowFirstColumn="0" w:firstRowLastColumn="0" w:lastRowFirstColumn="0" w:lastRowLastColumn="0"/>
             </w:pPr>
+            <w:r>
+              <w:t>Julia has been focusing on the reflection and completing parts of the scrum report from the previous milestones. Therefore, she is most skilled in this topic resulting in a very efficient completion.</w:t>
+            </w:r>
           </w:p>
         </w:tc>
       </w:tr>
@@ -2356,7 +2455,11 @@
             <w:cnfStyle w:val="001000000000" w:firstRow="0" w:lastRow="0" w:firstColumn="1" w:lastColumn="0" w:oddVBand="0" w:evenVBand="0" w:oddHBand="0" w:evenHBand="0" w:firstRowFirstColumn="0" w:firstRowLastColumn="0" w:lastRowFirstColumn="0" w:lastRowLastColumn="0"/>
             <w:tcW w:w="2875" w:type="dxa"/>
           </w:tcPr>
-          <w:p/>
+          <w:p>
+            <w:r>
+              <w:t>Nicole &amp; Azad – Black box Testing &amp; Documentation</w:t>
+            </w:r>
+          </w:p>
         </w:tc>
         <w:tc>
           <w:tcPr>
@@ -2366,6 +2469,15 @@
             <w:pPr>
               <w:cnfStyle w:val="000000000000" w:firstRow="0" w:lastRow="0" w:firstColumn="0" w:lastColumn="0" w:oddVBand="0" w:evenVBand="0" w:oddHBand="0" w:evenHBand="0" w:firstRowFirstColumn="0" w:firstRowLastColumn="0" w:lastRowFirstColumn="0" w:lastRowLastColumn="0"/>
             </w:pPr>
+            <w:r>
+              <w:t xml:space="preserve">These members were focused on completing the previous test plan. Their previous experience in black box testing &amp; </w:t>
+            </w:r>
+            <w:r>
+              <w:t>documentation</w:t>
+            </w:r>
+            <w:r>
+              <w:t xml:space="preserve"> makes them most efficient in this task. Working in two is preferrable since they can communicate &amp; collaborate amongst one another first without involving the whole team. A good trust has been established between each member of the team as well as between both Azad and Nicole. </w:t>
+            </w:r>
           </w:p>
         </w:tc>
       </w:tr>
@@ -2450,6 +2562,7 @@
           <w:sz w:val="28"/>
           <w:szCs w:val="28"/>
         </w:rPr>
+        <w:lastRenderedPageBreak/>
         <w:t>Tasks Attempted During Meeting:</w:t>
       </w:r>
     </w:p>
@@ -2653,7 +2766,16 @@
                 <w:sz w:val="28"/>
                 <w:szCs w:val="28"/>
               </w:rPr>
-              <w:t>1 h</w:t>
+              <w:t>2</w:t>
+            </w:r>
+            <w:r>
+              <w:rPr>
+                <w:b/>
+                <w:bCs/>
+                <w:sz w:val="28"/>
+                <w:szCs w:val="28"/>
+              </w:rPr>
+              <w:t xml:space="preserve"> h</w:t>
             </w:r>
           </w:p>
         </w:tc>
@@ -2748,6 +2870,15 @@
                 <w:szCs w:val="28"/>
               </w:rPr>
             </w:pPr>
+            <w:r>
+              <w:rPr>
+                <w:b/>
+                <w:bCs/>
+                <w:sz w:val="28"/>
+                <w:szCs w:val="28"/>
+              </w:rPr>
+              <w:t>2 h</w:t>
+            </w:r>
           </w:p>
         </w:tc>
         <w:tc>
@@ -2764,6 +2895,15 @@
                 <w:szCs w:val="28"/>
               </w:rPr>
             </w:pPr>
+            <w:r>
+              <w:rPr>
+                <w:b/>
+                <w:bCs/>
+                <w:sz w:val="28"/>
+                <w:szCs w:val="28"/>
+              </w:rPr>
+              <w:t>yes</w:t>
+            </w:r>
           </w:p>
         </w:tc>
       </w:tr>
@@ -2817,7 +2957,16 @@
                 <w:sz w:val="28"/>
                 <w:szCs w:val="28"/>
               </w:rPr>
-              <w:t xml:space="preserve">Reflection </w:t>
+              <w:t>Reflection</w:t>
+            </w:r>
+            <w:r>
+              <w:rPr>
+                <w:b/>
+                <w:bCs/>
+                <w:sz w:val="28"/>
+                <w:szCs w:val="28"/>
+              </w:rPr>
+              <w:t>, Scrum</w:t>
             </w:r>
           </w:p>
         </w:tc>
@@ -2937,6 +3086,15 @@
                 <w:szCs w:val="28"/>
               </w:rPr>
             </w:pPr>
+            <w:r>
+              <w:rPr>
+                <w:b/>
+                <w:bCs/>
+                <w:sz w:val="28"/>
+                <w:szCs w:val="28"/>
+              </w:rPr>
+              <w:t>2 h</w:t>
+            </w:r>
           </w:p>
         </w:tc>
         <w:tc>
@@ -2953,6 +3111,15 @@
                 <w:szCs w:val="28"/>
               </w:rPr>
             </w:pPr>
+            <w:r>
+              <w:rPr>
+                <w:b/>
+                <w:bCs/>
+                <w:sz w:val="28"/>
+                <w:szCs w:val="28"/>
+              </w:rPr>
+              <w:t>yes</w:t>
+            </w:r>
           </w:p>
         </w:tc>
       </w:tr>
@@ -3024,6 +3191,15 @@
                 <w:szCs w:val="28"/>
               </w:rPr>
             </w:pPr>
+            <w:r>
+              <w:rPr>
+                <w:b/>
+                <w:bCs/>
+                <w:sz w:val="28"/>
+                <w:szCs w:val="28"/>
+              </w:rPr>
+              <w:t>2 h</w:t>
+            </w:r>
           </w:p>
         </w:tc>
         <w:tc>
@@ -3040,17 +3216,26 @@
                 <w:szCs w:val="28"/>
               </w:rPr>
             </w:pPr>
-          </w:p>
-        </w:tc>
-      </w:tr>
-      <w:tr>
-        <w:tc>
-          <w:tcPr>
-            <w:cnfStyle w:val="001000000000" w:firstRow="0" w:lastRow="0" w:firstColumn="1" w:lastColumn="0" w:oddVBand="0" w:evenVBand="0" w:oddHBand="0" w:evenHBand="0" w:firstRowFirstColumn="0" w:firstRowLastColumn="0" w:lastRowFirstColumn="0" w:lastRowLastColumn="0"/>
+            <w:r>
+              <w:rPr>
+                <w:b/>
+                <w:bCs/>
+                <w:sz w:val="28"/>
+                <w:szCs w:val="28"/>
+              </w:rPr>
+              <w:t>Yes</w:t>
+            </w:r>
+          </w:p>
+        </w:tc>
+      </w:tr>
+      <w:tr>
+        <w:tc>
+          <w:tcPr>
             <w:tcW w:w="1660" w:type="dxa"/>
           </w:tcPr>
           <w:p>
             <w:pPr>
+              <w:cnfStyle w:val="001000000000" w:firstRow="0" w:lastRow="0" w:firstColumn="1" w:lastColumn="0" w:oddVBand="0" w:evenVBand="0" w:oddHBand="0" w:evenHBand="0" w:firstRowFirstColumn="0" w:firstRowLastColumn="0" w:lastRowFirstColumn="0" w:lastRowLastColumn="0"/>
               <w:rPr>
                 <w:b w:val="0"/>
                 <w:bCs w:val="0"/>
@@ -3065,7 +3250,6 @@
                 <w:sz w:val="28"/>
                 <w:szCs w:val="28"/>
               </w:rPr>
-              <w:lastRenderedPageBreak/>
               <w:t>Audrey</w:t>
             </w:r>
           </w:p>
@@ -3076,7 +3260,6 @@
           </w:tcPr>
           <w:p>
             <w:pPr>
-              <w:cnfStyle w:val="000000000000" w:firstRow="0" w:lastRow="0" w:firstColumn="0" w:lastColumn="0" w:oddVBand="0" w:evenVBand="0" w:oddHBand="0" w:evenHBand="0" w:firstRowFirstColumn="0" w:firstRowLastColumn="0" w:lastRowFirstColumn="0" w:lastRowLastColumn="0"/>
               <w:rPr>
                 <w:b/>
                 <w:bCs/>
@@ -3087,6 +3270,9 @@
             <w:r>
               <w:t>Scrum report and assignment designation through Jira</w:t>
             </w:r>
+            <w:r>
+              <w:t>, Function Specs</w:t>
+            </w:r>
           </w:p>
         </w:tc>
         <w:tc>
@@ -3095,14 +3281,40 @@
           </w:tcPr>
           <w:p>
             <w:pPr>
-              <w:cnfStyle w:val="000000000000" w:firstRow="0" w:lastRow="0" w:firstColumn="0" w:lastColumn="0" w:oddVBand="0" w:evenVBand="0" w:oddHBand="0" w:evenHBand="0" w:firstRowFirstColumn="0" w:firstRowLastColumn="0" w:lastRowFirstColumn="0" w:lastRowLastColumn="0"/>
-              <w:rPr>
-                <w:b/>
-                <w:bCs/>
-                <w:sz w:val="28"/>
-                <w:szCs w:val="28"/>
-              </w:rPr>
-            </w:pPr>
+              <w:rPr>
+                <w:b/>
+                <w:bCs/>
+                <w:sz w:val="28"/>
+                <w:szCs w:val="28"/>
+              </w:rPr>
+            </w:pPr>
+            <w:r>
+              <w:rPr>
+                <w:b/>
+                <w:bCs/>
+                <w:sz w:val="28"/>
+                <w:szCs w:val="28"/>
+              </w:rPr>
+              <w:t>2</w:t>
+            </w:r>
+            <w:r>
+              <w:rPr>
+                <w:b/>
+                <w:bCs/>
+                <w:sz w:val="28"/>
+                <w:szCs w:val="28"/>
+              </w:rPr>
+              <w:t xml:space="preserve">.5 </w:t>
+            </w:r>
+            <w:r>
+              <w:rPr>
+                <w:b/>
+                <w:bCs/>
+                <w:sz w:val="28"/>
+                <w:szCs w:val="28"/>
+              </w:rPr>
+              <w:t>h</w:t>
+            </w:r>
           </w:p>
         </w:tc>
         <w:tc>
@@ -3111,14 +3323,31 @@
           </w:tcPr>
           <w:p>
             <w:pPr>
-              <w:cnfStyle w:val="000000000000" w:firstRow="0" w:lastRow="0" w:firstColumn="0" w:lastColumn="0" w:oddVBand="0" w:evenVBand="0" w:oddHBand="0" w:evenHBand="0" w:firstRowFirstColumn="0" w:firstRowLastColumn="0" w:lastRowFirstColumn="0" w:lastRowLastColumn="0"/>
-              <w:rPr>
-                <w:b/>
-                <w:bCs/>
-                <w:sz w:val="28"/>
-                <w:szCs w:val="28"/>
-              </w:rPr>
-            </w:pPr>
+              <w:rPr>
+                <w:b/>
+                <w:bCs/>
+                <w:sz w:val="28"/>
+                <w:szCs w:val="28"/>
+              </w:rPr>
+            </w:pPr>
+            <w:r>
+              <w:rPr>
+                <w:b/>
+                <w:bCs/>
+                <w:sz w:val="28"/>
+                <w:szCs w:val="28"/>
+              </w:rPr>
+              <w:t>Y</w:t>
+            </w:r>
+            <w:r>
+              <w:rPr>
+                <w:b/>
+                <w:bCs/>
+                <w:sz w:val="28"/>
+                <w:szCs w:val="28"/>
+              </w:rPr>
+              <w:t>es</w:t>
+            </w:r>
           </w:p>
         </w:tc>
       </w:tr>
@@ -3592,6 +3821,7 @@
     </w:p>
     <w:p>
       <w:r>
+        <w:lastRenderedPageBreak/>
         <w:t>This</w:t>
       </w:r>
       <w:r>
@@ -4756,63 +4986,7 @@
         <w:rPr>
           <w:u w:val="single"/>
         </w:rPr>
-        <w:t xml:space="preserve">milestone, we write the </w:t>
-      </w:r>
-      <w:proofErr w:type="spellStart"/>
-      <w:r>
-        <w:rPr>
-          <w:u w:val="single"/>
-        </w:rPr>
-        <w:t>blackbox</w:t>
-      </w:r>
-      <w:proofErr w:type="spellEnd"/>
-      <w:r>
-        <w:rPr>
-          <w:u w:val="single"/>
-        </w:rPr>
-        <w:t xml:space="preserve"> tests but not the </w:t>
-      </w:r>
-      <w:proofErr w:type="spellStart"/>
-      <w:r>
-        <w:rPr>
-          <w:u w:val="single"/>
-        </w:rPr>
-        <w:t>whitebox</w:t>
-      </w:r>
-      <w:proofErr w:type="spellEnd"/>
-      <w:r>
-        <w:rPr>
-          <w:u w:val="single"/>
-        </w:rPr>
-        <w:t xml:space="preserve"> tests. Explain why we can write the </w:t>
-      </w:r>
-      <w:proofErr w:type="spellStart"/>
-      <w:r>
-        <w:rPr>
-          <w:u w:val="single"/>
-        </w:rPr>
-        <w:t>blackbox</w:t>
-      </w:r>
-      <w:proofErr w:type="spellEnd"/>
-      <w:r>
-        <w:rPr>
-          <w:u w:val="single"/>
-        </w:rPr>
-        <w:t xml:space="preserve"> tests but not the </w:t>
-      </w:r>
-      <w:proofErr w:type="spellStart"/>
-      <w:r>
-        <w:rPr>
-          <w:u w:val="single"/>
-        </w:rPr>
-        <w:t>whitebox</w:t>
-      </w:r>
-      <w:proofErr w:type="spellEnd"/>
-      <w:r>
-        <w:rPr>
-          <w:u w:val="single"/>
-        </w:rPr>
-        <w:t xml:space="preserve"> tests.</w:t>
+        <w:t>milestone, we write the blackbox tests but not the whitebox tests. Explain why we can write the blackbox tests but not the whitebox tests.</w:t>
       </w:r>
       <w:r>
         <w:t xml:space="preserve"> </w:t>
@@ -4824,31 +4998,7 @@
         <w:br/>
       </w:r>
       <w:r>
-        <w:t xml:space="preserve">Instead of focusing on </w:t>
-      </w:r>
-      <w:proofErr w:type="spellStart"/>
-      <w:r>
-        <w:t>whitebox</w:t>
-      </w:r>
-      <w:proofErr w:type="spellEnd"/>
-      <w:r>
-        <w:t xml:space="preserve"> tests for this milestone, our emphasis is on writing </w:t>
-      </w:r>
-      <w:proofErr w:type="spellStart"/>
-      <w:r>
-        <w:t>blackbox</w:t>
-      </w:r>
-      <w:proofErr w:type="spellEnd"/>
-      <w:r>
-        <w:t xml:space="preserve"> tests. Blackbox testing allows us to evaluate the system's functionality from an external perspective, without considering the internal implementation details. This approach is suitable when multiple team members are involved, and they may not have access to the code or detailed knowledge of its implementation. In contrast, </w:t>
-      </w:r>
-      <w:proofErr w:type="spellStart"/>
-      <w:r>
-        <w:t>whitebox</w:t>
-      </w:r>
-      <w:proofErr w:type="spellEnd"/>
-      <w:r>
-        <w:t xml:space="preserve"> testing involves understanding the internal structure and implementation details, which is typically done by developers with in-depth knowledge of the codebase</w:t>
+        <w:t>Instead of focusing on whitebox tests for this milestone, our emphasis is on writing blackbox tests. Blackbox testing allows us to evaluate the system's functionality from an external perspective, without considering the internal implementation details. This approach is suitable when multiple team members are involved, and they may not have access to the code or detailed knowledge of its implementation. In contrast, whitebox testing involves understanding the internal structure and implementation details, which is typically done by developers with in-depth knowledge of the codebase</w:t>
       </w:r>
       <w:r>
         <w:br/>
@@ -4884,7 +5034,11 @@
         <w:t>the team leader</w:t>
       </w:r>
       <w:r>
-        <w:t xml:space="preserve"> can follow and confirm that all necessary functions have been tested. It also establishes traceability between functions and tests. The matrix helps prioritize testing initiatives and makes test planning and resource allocation more effective. As the project progresses, it is a useful tool for test maintenance and regression testing and encourages team member engagement and communication. Overall, the function-test matrix improves the testing process' structure, coordination, and efficiency, contributing to the project's success.</w:t>
+        <w:t xml:space="preserve"> can follow and confirm that all necessary functions have been tested. It also establishes traceability between functions and tests. The matrix helps prioritize testing initiatives and makes test planning and resource allocation more effective. As the project progresses, it is a useful tool for test maintenance and regression testing and encourages team member engagement and </w:t>
+      </w:r>
+      <w:r>
+        <w:lastRenderedPageBreak/>
+        <w:t>communication. Overall, the function-test matrix improves the testing process' structure, coordination, and efficiency, contributing to the project's success.</w:t>
       </w:r>
       <w:r>
         <w:br/>

</xml_diff>

<commit_message>
100% funcSpec, 100% scrum document
</commit_message>
<xml_diff>
--- a/Documents/ScrumReports/ms3-scrum-reportgroup5.docx
+++ b/Documents/ScrumReports/ms3-scrum-reportgroup5.docx
@@ -110,8 +110,13 @@
               <w:t>Tae Yong</w:t>
             </w:r>
             <w:r>
-              <w:t xml:space="preserve"> Eom</w:t>
-            </w:r>
+              <w:t xml:space="preserve"> </w:t>
+            </w:r>
+            <w:proofErr w:type="spellStart"/>
+            <w:r>
+              <w:t>Eom</w:t>
+            </w:r>
+            <w:proofErr w:type="spellEnd"/>
           </w:p>
         </w:tc>
         <w:tc>
@@ -134,9 +139,11 @@
             <w:r>
               <w:t xml:space="preserve">3.Azad </w:t>
             </w:r>
+            <w:proofErr w:type="spellStart"/>
             <w:r>
               <w:t>Zeynalov</w:t>
             </w:r>
+            <w:proofErr w:type="spellEnd"/>
           </w:p>
         </w:tc>
         <w:tc>
@@ -162,7 +169,31 @@
     </w:p>
     <w:p>
       <w:r>
-        <w:t>In this milestone you will create issues to design the functions, design all of the functions you need to complete the project and store the specifications in the repository. As soon as the specifications start to be produced, you can start to design the blackbox tests (what they test, how to perform them and test data). Once tests are written, they can be implemented and added to the repository and any team members not otherwise busy can start to implement the functions. You will also build a function-test matrix that shows the blackbox tests for each function. This will be maintained through the testing cycle as new tests are added.</w:t>
+        <w:t xml:space="preserve">In this milestone you will create issues to design the functions, design </w:t>
+      </w:r>
+      <w:proofErr w:type="gramStart"/>
+      <w:r>
+        <w:t>all of</w:t>
+      </w:r>
+      <w:proofErr w:type="gramEnd"/>
+      <w:r>
+        <w:t xml:space="preserve"> the functions you need to complete the project and store the specifications in the repository. As soon as the specifications start to be produced, you can start to design the </w:t>
+      </w:r>
+      <w:proofErr w:type="spellStart"/>
+      <w:r>
+        <w:t>blackbox</w:t>
+      </w:r>
+      <w:proofErr w:type="spellEnd"/>
+      <w:r>
+        <w:t xml:space="preserve"> tests (what they test, how to perform them and test data). Once tests are written, they can be implemented and added to the repository and any team members not otherwise busy can start to implement the functions. You will also build a function-test matrix that shows the </w:t>
+      </w:r>
+      <w:proofErr w:type="spellStart"/>
+      <w:r>
+        <w:t>blackbox</w:t>
+      </w:r>
+      <w:proofErr w:type="spellEnd"/>
+      <w:r>
+        <w:t xml:space="preserve"> tests for each function. This will be maintained through the testing cycle as new tests are added.</w:t>
       </w:r>
     </w:p>
     <w:p>
@@ -205,9 +236,11 @@
       <w:r>
         <w:t xml:space="preserve">Completed SCRUM report and </w:t>
       </w:r>
+      <w:proofErr w:type="gramStart"/>
       <w:r>
         <w:t>reflections</w:t>
       </w:r>
+      <w:proofErr w:type="gramEnd"/>
     </w:p>
     <w:p>
       <w:pPr>
@@ -266,7 +299,15 @@
         </w:numPr>
       </w:pPr>
       <w:r>
-        <w:t>A set of blackbox tests as test documents with test data for the functions.</w:t>
+        <w:t xml:space="preserve">A set of </w:t>
+      </w:r>
+      <w:proofErr w:type="spellStart"/>
+      <w:r>
+        <w:t>blackbox</w:t>
+      </w:r>
+      <w:proofErr w:type="spellEnd"/>
+      <w:r>
+        <w:t xml:space="preserve"> tests as test documents with test data for the functions.</w:t>
       </w:r>
     </w:p>
     <w:p>
@@ -278,7 +319,23 @@
         </w:numPr>
       </w:pPr>
       <w:r>
-        <w:t>Start writing blackbox test code and store in repository.</w:t>
+        <w:t xml:space="preserve">Start writing </w:t>
+      </w:r>
+      <w:proofErr w:type="spellStart"/>
+      <w:r>
+        <w:t>blackbox</w:t>
+      </w:r>
+      <w:proofErr w:type="spellEnd"/>
+      <w:r>
+        <w:t xml:space="preserve"> test code and </w:t>
+      </w:r>
+      <w:proofErr w:type="gramStart"/>
+      <w:r>
+        <w:t>store</w:t>
+      </w:r>
+      <w:proofErr w:type="gramEnd"/>
+      <w:r>
+        <w:t xml:space="preserve"> in repository.</w:t>
       </w:r>
       <w:r>
         <w:t xml:space="preserve"> (at least 1 required)</w:t>
@@ -299,7 +356,15 @@
         <w:t xml:space="preserve"> </w:t>
       </w:r>
       <w:r>
-        <w:t>and store in repository.</w:t>
+        <w:t xml:space="preserve">and </w:t>
+      </w:r>
+      <w:proofErr w:type="gramStart"/>
+      <w:r>
+        <w:t>store</w:t>
+      </w:r>
+      <w:proofErr w:type="gramEnd"/>
+      <w:r>
+        <w:t xml:space="preserve"> in repository.</w:t>
       </w:r>
       <w:r>
         <w:t xml:space="preserve"> (</w:t>
@@ -320,7 +385,15 @@
         </w:numPr>
       </w:pPr>
       <w:r>
-        <w:t>A function-test matrix added to the repository.</w:t>
+        <w:t xml:space="preserve">A function-test matrix </w:t>
+      </w:r>
+      <w:proofErr w:type="gramStart"/>
+      <w:r>
+        <w:t>added</w:t>
+      </w:r>
+      <w:proofErr w:type="gramEnd"/>
+      <w:r>
+        <w:t xml:space="preserve"> to the repository.</w:t>
       </w:r>
     </w:p>
     <w:p>
@@ -729,7 +802,15 @@
     </w:p>
     <w:p>
       <w:r>
-        <w:t>Here you can list all of the tasks completed in the last week along with any tasks which could not be completed with a reason why they could not be completed.</w:t>
+        <w:t xml:space="preserve">Here you can list </w:t>
+      </w:r>
+      <w:proofErr w:type="gramStart"/>
+      <w:r>
+        <w:t>all of</w:t>
+      </w:r>
+      <w:proofErr w:type="gramEnd"/>
+      <w:r>
+        <w:t xml:space="preserve"> the tasks completed in the last week along with any tasks which could not be completed with a reason why they could not be completed.</w:t>
       </w:r>
     </w:p>
     <w:tbl>
@@ -865,7 +946,16 @@
                 <w:sz w:val="28"/>
                 <w:szCs w:val="28"/>
               </w:rPr>
-              <w:t xml:space="preserve">Function coding </w:t>
+              <w:t xml:space="preserve">Function </w:t>
+            </w:r>
+            <w:r>
+              <w:rPr>
+                <w:b/>
+                <w:bCs/>
+                <w:sz w:val="28"/>
+                <w:szCs w:val="28"/>
+              </w:rPr>
+              <w:t>implementation</w:t>
             </w:r>
           </w:p>
         </w:tc>
@@ -998,7 +1088,7 @@
                 <w:sz w:val="28"/>
                 <w:szCs w:val="28"/>
               </w:rPr>
-              <w:t>Nicole/Azad</w:t>
+              <w:t>Nicole</w:t>
             </w:r>
           </w:p>
         </w:tc>
@@ -1013,17 +1103,39 @@
                 <w:bCs/>
                 <w:sz w:val="28"/>
                 <w:szCs w:val="28"/>
-              </w:rPr>
-            </w:pPr>
-            <w:r>
-              <w:rPr>
-                <w:b/>
-                <w:bCs/>
-                <w:sz w:val="28"/>
-                <w:szCs w:val="28"/>
+                <w:lang w:val="en-CA"/>
+              </w:rPr>
+            </w:pPr>
+            <w:r>
+              <w:rPr>
+                <w:b/>
+                <w:bCs/>
+                <w:sz w:val="28"/>
+                <w:szCs w:val="28"/>
+                <w:lang w:val="en-CA"/>
               </w:rPr>
               <w:t>Testing</w:t>
             </w:r>
+            <w:r>
+              <w:rPr>
+                <w:b/>
+                <w:bCs/>
+                <w:sz w:val="28"/>
+                <w:szCs w:val="28"/>
+                <w:lang w:val="en-CA"/>
+              </w:rPr>
+              <w:t xml:space="preserve"> implementation file, Test Matrix, test case</w:t>
+            </w:r>
+            <w:r>
+              <w:rPr>
+                <w:b/>
+                <w:bCs/>
+                <w:sz w:val="28"/>
+                <w:szCs w:val="28"/>
+                <w:lang w:val="en-CA"/>
+              </w:rPr>
+              <w:t>s set up</w:t>
+            </w:r>
           </w:p>
         </w:tc>
         <w:tc>
@@ -1148,6 +1260,15 @@
                 <w:szCs w:val="28"/>
               </w:rPr>
             </w:pPr>
+            <w:r>
+              <w:rPr>
+                <w:b/>
+                <w:bCs/>
+                <w:sz w:val="28"/>
+                <w:szCs w:val="28"/>
+              </w:rPr>
+              <w:t>Azad</w:t>
+            </w:r>
           </w:p>
         </w:tc>
         <w:tc>
@@ -1161,8 +1282,51 @@
                 <w:bCs/>
                 <w:sz w:val="28"/>
                 <w:szCs w:val="28"/>
-              </w:rPr>
-            </w:pPr>
+                <w:lang w:val="fr-FR"/>
+              </w:rPr>
+            </w:pPr>
+            <w:r>
+              <w:rPr>
+                <w:b/>
+                <w:bCs/>
+                <w:sz w:val="28"/>
+                <w:szCs w:val="28"/>
+                <w:lang w:val="fr-FR"/>
+              </w:rPr>
+              <w:t xml:space="preserve">Test description documents, </w:t>
+            </w:r>
+            <w:r>
+              <w:rPr>
+                <w:b/>
+                <w:bCs/>
+                <w:sz w:val="28"/>
+                <w:szCs w:val="28"/>
+                <w:lang w:val="fr-FR"/>
+              </w:rPr>
+              <w:t>Test Matrix</w:t>
+            </w:r>
+            <w:r>
+              <w:rPr>
+                <w:b/>
+                <w:bCs/>
+                <w:sz w:val="28"/>
+                <w:szCs w:val="28"/>
+                <w:lang w:val="fr-FR"/>
+              </w:rPr>
+              <w:t xml:space="preserve"> </w:t>
+            </w:r>
+            <w:proofErr w:type="spellStart"/>
+            <w:r>
+              <w:rPr>
+                <w:b/>
+                <w:bCs/>
+                <w:sz w:val="28"/>
+                <w:szCs w:val="28"/>
+                <w:lang w:val="fr-FR"/>
+              </w:rPr>
+              <w:t>finalization</w:t>
+            </w:r>
+            <w:proofErr w:type="spellEnd"/>
           </w:p>
         </w:tc>
         <w:tc>
@@ -1178,6 +1342,15 @@
                 <w:szCs w:val="28"/>
               </w:rPr>
             </w:pPr>
+            <w:r>
+              <w:rPr>
+                <w:b/>
+                <w:bCs/>
+                <w:sz w:val="28"/>
+                <w:szCs w:val="28"/>
+              </w:rPr>
+              <w:t>No</w:t>
+            </w:r>
           </w:p>
         </w:tc>
       </w:tr>
@@ -1831,6 +2004,7 @@
                 <w:sz w:val="28"/>
                 <w:szCs w:val="28"/>
               </w:rPr>
+              <w:lastRenderedPageBreak/>
               <w:t xml:space="preserve">Functionality </w:t>
             </w:r>
           </w:p>
@@ -1908,7 +2082,6 @@
                 <w:sz w:val="28"/>
                 <w:szCs w:val="28"/>
               </w:rPr>
-              <w:lastRenderedPageBreak/>
               <w:t>Testing</w:t>
             </w:r>
           </w:p>
@@ -1989,8 +2162,19 @@
                 <w:sz w:val="28"/>
                 <w:szCs w:val="28"/>
               </w:rPr>
-              <w:t>Dividing Tasks to each members</w:t>
-            </w:r>
+              <w:t xml:space="preserve">Dividing Tasks to each </w:t>
+            </w:r>
+            <w:proofErr w:type="gramStart"/>
+            <w:r>
+              <w:rPr>
+                <w:b w:val="0"/>
+                <w:bCs w:val="0"/>
+                <w:sz w:val="28"/>
+                <w:szCs w:val="28"/>
+              </w:rPr>
+              <w:t>members</w:t>
+            </w:r>
+            <w:proofErr w:type="gramEnd"/>
           </w:p>
         </w:tc>
         <w:tc>
@@ -2358,8 +2542,13 @@
           </w:tcPr>
           <w:p>
             <w:r>
-              <w:t>Function Implementation – Julia &amp; Taeyong</w:t>
-            </w:r>
+              <w:t xml:space="preserve">Function Implementation – Julia &amp; </w:t>
+            </w:r>
+            <w:proofErr w:type="spellStart"/>
+            <w:r>
+              <w:t>Taeyong</w:t>
+            </w:r>
+            <w:proofErr w:type="spellEnd"/>
           </w:p>
         </w:tc>
         <w:tc>
@@ -2371,7 +2560,31 @@
               <w:cnfStyle w:val="000000100000" w:firstRow="0" w:lastRow="0" w:firstColumn="0" w:lastColumn="0" w:oddVBand="0" w:evenVBand="0" w:oddHBand="1" w:evenHBand="0" w:firstRowFirstColumn="0" w:firstRowLastColumn="0" w:lastRowFirstColumn="0" w:lastRowLastColumn="0"/>
             </w:pPr>
             <w:r>
-              <w:t xml:space="preserve">Julia and Taeyong focuses together on completing the implementation of the functions created from MS3. They will add additional functions as needed. These prevents overlap and </w:t>
+              <w:t xml:space="preserve">Julia and </w:t>
+            </w:r>
+            <w:proofErr w:type="spellStart"/>
+            <w:r>
+              <w:t>Taeyong</w:t>
+            </w:r>
+            <w:proofErr w:type="spellEnd"/>
+            <w:r>
+              <w:t xml:space="preserve"> </w:t>
+            </w:r>
+            <w:proofErr w:type="gramStart"/>
+            <w:r>
+              <w:t>focuses</w:t>
+            </w:r>
+            <w:proofErr w:type="gramEnd"/>
+            <w:r>
+              <w:t xml:space="preserve"> together on completing the implementation of the functions created from MS3. They will add additional functions as needed. </w:t>
+            </w:r>
+            <w:proofErr w:type="gramStart"/>
+            <w:r>
+              <w:t>These</w:t>
+            </w:r>
+            <w:proofErr w:type="gramEnd"/>
+            <w:r>
+              <w:t xml:space="preserve"> prevents overlap and </w:t>
             </w:r>
             <w:r>
               <w:t>allows for more efficient completion of Milestone 3.</w:t>
@@ -2562,13 +2775,20 @@
           <w:sz w:val="28"/>
           <w:szCs w:val="28"/>
         </w:rPr>
-        <w:lastRenderedPageBreak/>
         <w:t>Tasks Attempted During Meeting:</w:t>
       </w:r>
     </w:p>
     <w:p>
       <w:r>
-        <w:t>Each member is assumed to participate in the SCRUM meeting and contribute to the completion of the SCRUM report and reflections. Since the SCRUM meeting will not take more than 20-30 minutes, there is lots of time left to undertake some of the actual work tasks. In the table below, each member should list what they did to complete the SCRUM report, the reflections, and 1-4 other tasks they completed during the class period. If a task could not be completed, the student should indicate why this was not possible.</w:t>
+        <w:t xml:space="preserve">Each member is assumed to participate in the SCRUM meeting and contribute to the completion of the SCRUM report and reflections. Since the SCRUM meeting will not take more than 20-30 minutes, there is lots of time left to undertake some of the actual work tasks. In the table below, each member should list what they did to complete the SCRUM report, the reflections, and 1-4 other tasks they completed during the class period. If a task </w:t>
+      </w:r>
+      <w:proofErr w:type="gramStart"/>
+      <w:r>
+        <w:t>could not</w:t>
+      </w:r>
+      <w:proofErr w:type="gramEnd"/>
+      <w:r>
+        <w:t xml:space="preserve"> be completed, the student should indicate why this was not possible.</w:t>
       </w:r>
     </w:p>
     <w:tbl>
@@ -2766,7 +2986,7 @@
                 <w:sz w:val="28"/>
                 <w:szCs w:val="28"/>
               </w:rPr>
-              <w:t>2</w:t>
+              <w:t>3</w:t>
             </w:r>
             <w:r>
               <w:rPr>
@@ -3198,7 +3418,16 @@
                 <w:sz w:val="28"/>
                 <w:szCs w:val="28"/>
               </w:rPr>
-              <w:t>2 h</w:t>
+              <w:t>3</w:t>
+            </w:r>
+            <w:r>
+              <w:rPr>
+                <w:b/>
+                <w:bCs/>
+                <w:sz w:val="28"/>
+                <w:szCs w:val="28"/>
+              </w:rPr>
+              <w:t xml:space="preserve"> h</w:t>
             </w:r>
           </w:p>
         </w:tc>
@@ -3231,11 +3460,11 @@
       <w:tr>
         <w:tc>
           <w:tcPr>
+            <w:cnfStyle w:val="001000000000" w:firstRow="0" w:lastRow="0" w:firstColumn="1" w:lastColumn="0" w:oddVBand="0" w:evenVBand="0" w:oddHBand="0" w:evenHBand="0" w:firstRowFirstColumn="0" w:firstRowLastColumn="0" w:lastRowFirstColumn="0" w:lastRowLastColumn="0"/>
             <w:tcW w:w="1660" w:type="dxa"/>
           </w:tcPr>
           <w:p>
             <w:pPr>
-              <w:cnfStyle w:val="001000000000" w:firstRow="0" w:lastRow="0" w:firstColumn="1" w:lastColumn="0" w:oddVBand="0" w:evenVBand="0" w:oddHBand="0" w:evenHBand="0" w:firstRowFirstColumn="0" w:firstRowLastColumn="0" w:lastRowFirstColumn="0" w:lastRowLastColumn="0"/>
               <w:rPr>
                 <w:b w:val="0"/>
                 <w:bCs w:val="0"/>
@@ -3260,6 +3489,7 @@
           </w:tcPr>
           <w:p>
             <w:pPr>
+              <w:cnfStyle w:val="000000000000" w:firstRow="0" w:lastRow="0" w:firstColumn="0" w:lastColumn="0" w:oddVBand="0" w:evenVBand="0" w:oddHBand="0" w:evenHBand="0" w:firstRowFirstColumn="0" w:firstRowLastColumn="0" w:lastRowFirstColumn="0" w:lastRowLastColumn="0"/>
               <w:rPr>
                 <w:b/>
                 <w:bCs/>
@@ -3281,30 +3511,31 @@
           </w:tcPr>
           <w:p>
             <w:pPr>
-              <w:rPr>
-                <w:b/>
-                <w:bCs/>
-                <w:sz w:val="28"/>
-                <w:szCs w:val="28"/>
-              </w:rPr>
-            </w:pPr>
-            <w:r>
-              <w:rPr>
-                <w:b/>
-                <w:bCs/>
-                <w:sz w:val="28"/>
-                <w:szCs w:val="28"/>
-              </w:rPr>
-              <w:t>2</w:t>
-            </w:r>
-            <w:r>
-              <w:rPr>
-                <w:b/>
-                <w:bCs/>
-                <w:sz w:val="28"/>
-                <w:szCs w:val="28"/>
-              </w:rPr>
-              <w:t xml:space="preserve">.5 </w:t>
+              <w:cnfStyle w:val="000000000000" w:firstRow="0" w:lastRow="0" w:firstColumn="0" w:lastColumn="0" w:oddVBand="0" w:evenVBand="0" w:oddHBand="0" w:evenHBand="0" w:firstRowFirstColumn="0" w:firstRowLastColumn="0" w:lastRowFirstColumn="0" w:lastRowLastColumn="0"/>
+              <w:rPr>
+                <w:b/>
+                <w:bCs/>
+                <w:sz w:val="28"/>
+                <w:szCs w:val="28"/>
+              </w:rPr>
+            </w:pPr>
+            <w:r>
+              <w:rPr>
+                <w:b/>
+                <w:bCs/>
+                <w:sz w:val="28"/>
+                <w:szCs w:val="28"/>
+              </w:rPr>
+              <w:t>3</w:t>
+            </w:r>
+            <w:r>
+              <w:rPr>
+                <w:b/>
+                <w:bCs/>
+                <w:sz w:val="28"/>
+                <w:szCs w:val="28"/>
+              </w:rPr>
+              <w:t xml:space="preserve"> </w:t>
             </w:r>
             <w:r>
               <w:rPr>
@@ -3323,6 +3554,7 @@
           </w:tcPr>
           <w:p>
             <w:pPr>
+              <w:cnfStyle w:val="000000000000" w:firstRow="0" w:lastRow="0" w:firstColumn="0" w:lastColumn="0" w:oddVBand="0" w:evenVBand="0" w:oddHBand="0" w:evenHBand="0" w:firstRowFirstColumn="0" w:firstRowLastColumn="0" w:lastRowFirstColumn="0" w:lastRowLastColumn="0"/>
               <w:rPr>
                 <w:b/>
                 <w:bCs/>
@@ -3821,7 +4053,6 @@
     </w:p>
     <w:p>
       <w:r>
-        <w:lastRenderedPageBreak/>
         <w:t>This</w:t>
       </w:r>
       <w:r>
@@ -4442,7 +4673,17 @@
                 <w:sz w:val="28"/>
                 <w:szCs w:val="28"/>
               </w:rPr>
-              <w:t>Strong team participation and collaboration harness the collective expertise, promote accountability, and foster a cohesive environment, ultimately contributing to the successful completion of project goals.</w:t>
+              <w:t xml:space="preserve">Strong team participation and collaboration harness the collective expertise, promote </w:t>
+            </w:r>
+            <w:r>
+              <w:rPr>
+                <w:b/>
+                <w:bCs/>
+                <w:sz w:val="28"/>
+                <w:szCs w:val="28"/>
+              </w:rPr>
+              <w:lastRenderedPageBreak/>
+              <w:t>accountability, and foster a cohesive environment, ultimately contributing to the successful completion of project goals.</w:t>
             </w:r>
           </w:p>
         </w:tc>
@@ -4986,7 +5227,63 @@
         <w:rPr>
           <w:u w:val="single"/>
         </w:rPr>
-        <w:t>milestone, we write the blackbox tests but not the whitebox tests. Explain why we can write the blackbox tests but not the whitebox tests.</w:t>
+        <w:t xml:space="preserve">milestone, we write the </w:t>
+      </w:r>
+      <w:proofErr w:type="spellStart"/>
+      <w:r>
+        <w:rPr>
+          <w:u w:val="single"/>
+        </w:rPr>
+        <w:t>blackbox</w:t>
+      </w:r>
+      <w:proofErr w:type="spellEnd"/>
+      <w:r>
+        <w:rPr>
+          <w:u w:val="single"/>
+        </w:rPr>
+        <w:t xml:space="preserve"> tests but not the </w:t>
+      </w:r>
+      <w:proofErr w:type="spellStart"/>
+      <w:r>
+        <w:rPr>
+          <w:u w:val="single"/>
+        </w:rPr>
+        <w:t>whitebox</w:t>
+      </w:r>
+      <w:proofErr w:type="spellEnd"/>
+      <w:r>
+        <w:rPr>
+          <w:u w:val="single"/>
+        </w:rPr>
+        <w:t xml:space="preserve"> tests. Explain why we can write the </w:t>
+      </w:r>
+      <w:proofErr w:type="spellStart"/>
+      <w:r>
+        <w:rPr>
+          <w:u w:val="single"/>
+        </w:rPr>
+        <w:t>blackbox</w:t>
+      </w:r>
+      <w:proofErr w:type="spellEnd"/>
+      <w:r>
+        <w:rPr>
+          <w:u w:val="single"/>
+        </w:rPr>
+        <w:t xml:space="preserve"> tests but not the </w:t>
+      </w:r>
+      <w:proofErr w:type="spellStart"/>
+      <w:r>
+        <w:rPr>
+          <w:u w:val="single"/>
+        </w:rPr>
+        <w:t>whitebox</w:t>
+      </w:r>
+      <w:proofErr w:type="spellEnd"/>
+      <w:r>
+        <w:rPr>
+          <w:u w:val="single"/>
+        </w:rPr>
+        <w:t xml:space="preserve"> tests.</w:t>
       </w:r>
       <w:r>
         <w:t xml:space="preserve"> </w:t>
@@ -4998,7 +5295,31 @@
         <w:br/>
       </w:r>
       <w:r>
-        <w:t>Instead of focusing on whitebox tests for this milestone, our emphasis is on writing blackbox tests. Blackbox testing allows us to evaluate the system's functionality from an external perspective, without considering the internal implementation details. This approach is suitable when multiple team members are involved, and they may not have access to the code or detailed knowledge of its implementation. In contrast, whitebox testing involves understanding the internal structure and implementation details, which is typically done by developers with in-depth knowledge of the codebase</w:t>
+        <w:t xml:space="preserve">Instead of focusing on </w:t>
+      </w:r>
+      <w:proofErr w:type="spellStart"/>
+      <w:r>
+        <w:t>whitebox</w:t>
+      </w:r>
+      <w:proofErr w:type="spellEnd"/>
+      <w:r>
+        <w:t xml:space="preserve"> tests for this milestone, our emphasis is on writing </w:t>
+      </w:r>
+      <w:proofErr w:type="spellStart"/>
+      <w:r>
+        <w:t>blackbox</w:t>
+      </w:r>
+      <w:proofErr w:type="spellEnd"/>
+      <w:r>
+        <w:t xml:space="preserve"> tests. Blackbox testing allows us to evaluate the system's functionality from an external perspective, without considering the internal implementation details. This approach is suitable when multiple team members are involved, and they may not have access to the code or detailed knowledge of its implementation. In contrast, </w:t>
+      </w:r>
+      <w:proofErr w:type="spellStart"/>
+      <w:r>
+        <w:t>whitebox</w:t>
+      </w:r>
+      <w:proofErr w:type="spellEnd"/>
+      <w:r>
+        <w:t xml:space="preserve"> testing involves understanding the internal structure and implementation details, which is typically done by developers with in-depth knowledge of the codebase</w:t>
       </w:r>
       <w:r>
         <w:br/>
@@ -5034,11 +5355,11 @@
         <w:t>the team leader</w:t>
       </w:r>
       <w:r>
-        <w:t xml:space="preserve"> can follow and confirm that all necessary functions have been tested. It also establishes traceability between functions and tests. The matrix helps prioritize testing initiatives and makes test planning and resource allocation more effective. As the project progresses, it is a useful tool for test maintenance and regression testing and encourages team member engagement and </w:t>
+        <w:t xml:space="preserve"> </w:t>
       </w:r>
       <w:r>
         <w:lastRenderedPageBreak/>
-        <w:t>communication. Overall, the function-test matrix improves the testing process' structure, coordination, and efficiency, contributing to the project's success.</w:t>
+        <w:t>can follow and confirm that all necessary functions have been tested. It also establishes traceability between functions and tests. The matrix helps prioritize testing initiatives and makes test planning and resource allocation more effective. As the project progresses, it is a useful tool for test maintenance and regression testing and encourages team member engagement and communication. Overall, the function-test matrix improves the testing process' structure, coordination, and efficiency, contributing to the project's success.</w:t>
       </w:r>
       <w:r>
         <w:br/>

</xml_diff>